<commit_message>
Updating Relatorio1 with chat statistics. Removing duplicate queries.txt and the .mwb.bak file.
</commit_message>
<xml_diff>
--- a/facebookModels/Relatorio1.docx
+++ b/facebookModels/Relatorio1.docx
@@ -4,7 +4,7 @@
   <w:body>
     <w:p>
       <w:pPr>
-        <w:pStyle w:val="Ttulo"/>
+        <w:pStyle w:val="Title"/>
       </w:pPr>
       <w:r>
         <w:t>Foogle</w:t>
@@ -31,8 +31,6 @@
       <w:r>
         <w:t>10/10/13</w:t>
       </w:r>
-      <w:bookmarkStart w:id="0" w:name="_GoBack"/>
-      <w:bookmarkEnd w:id="0"/>
     </w:p>
     <w:p>
       <w:pPr>
@@ -67,7 +65,7 @@
     </w:p>
     <w:p>
       <w:pPr>
-        <w:pStyle w:val="PargrafodaLista"/>
+        <w:pStyle w:val="ListParagraph"/>
         <w:numPr>
           <w:ilvl w:val="0"/>
           <w:numId w:val="1"/>
@@ -89,7 +87,7 @@
     </w:p>
     <w:p>
       <w:pPr>
-        <w:pStyle w:val="PargrafodaLista"/>
+        <w:pStyle w:val="ListParagraph"/>
         <w:numPr>
           <w:ilvl w:val="0"/>
           <w:numId w:val="1"/>
@@ -108,7 +106,7 @@
     </w:p>
     <w:p>
       <w:pPr>
-        <w:pStyle w:val="PargrafodaLista"/>
+        <w:pStyle w:val="ListParagraph"/>
         <w:numPr>
           <w:ilvl w:val="0"/>
           <w:numId w:val="1"/>
@@ -121,7 +119,7 @@
     </w:p>
     <w:p>
       <w:pPr>
-        <w:pStyle w:val="PargrafodaLista"/>
+        <w:pStyle w:val="ListParagraph"/>
         <w:numPr>
           <w:ilvl w:val="0"/>
           <w:numId w:val="1"/>
@@ -129,12 +127,30 @@
         <w:jc w:val="both"/>
       </w:pPr>
       <w:r>
-        <w:t>Redução para palavras similares (exemplo, “você”=“você”=”vc”).</w:t>
-      </w:r>
-    </w:p>
-    <w:p>
-      <w:pPr>
-        <w:pStyle w:val="PargrafodaLista"/>
+        <w:t xml:space="preserve">Redução para palavras </w:t>
+      </w:r>
+      <w:r>
+        <w:t>similares (exemplo, “você” = “voce</w:t>
+      </w:r>
+      <w:r>
+        <w:t>”</w:t>
+      </w:r>
+      <w:r>
+        <w:t xml:space="preserve"> </w:t>
+      </w:r>
+      <w:r>
+        <w:t>=</w:t>
+      </w:r>
+      <w:r>
+        <w:t xml:space="preserve"> “</w:t>
+      </w:r>
+      <w:r>
+        <w:t>vc”).</w:t>
+      </w:r>
+    </w:p>
+    <w:p>
+      <w:pPr>
+        <w:pStyle w:val="ListParagraph"/>
         <w:numPr>
           <w:ilvl w:val="0"/>
           <w:numId w:val="1"/>
@@ -200,7 +216,7 @@
         <w:rPr>
           <w:i/>
         </w:rPr>
-        <w:t>thread</w:t>
+        <w:t>message</w:t>
       </w:r>
       <w:r>
         <w:t>. O diagrama EER abaixo foi criado para se facilitar a visualização e auxiliar na construção de queries.</w:t>
@@ -222,7 +238,7 @@
     </w:p>
     <w:p>
       <w:pPr>
-        <w:pStyle w:val="PargrafodaLista"/>
+        <w:pStyle w:val="ListParagraph"/>
         <w:numPr>
           <w:ilvl w:val="0"/>
           <w:numId w:val="2"/>
@@ -235,32 +251,75 @@
     </w:p>
     <w:p>
       <w:pPr>
-        <w:jc w:val="both"/>
-        <w:rPr>
-          <w:i/>
-          <w:lang w:val="en-US"/>
-        </w:rPr>
-      </w:pPr>
-      <w:r>
-        <w:rPr>
-          <w:i/>
-          <w:lang w:val="en-US"/>
-        </w:rPr>
-        <w:t>SELECT body, message_id FROM message WHERE thread_id IN (SELECT thread_id FROM thread WHERE folder_id=0) ORDER BY created_time DESC</w:t>
-      </w:r>
-    </w:p>
-    <w:p>
-      <w:pPr>
-        <w:jc w:val="both"/>
-        <w:rPr>
-          <w:i/>
-          <w:lang w:val="en-US"/>
-        </w:rPr>
-      </w:pPr>
-    </w:p>
-    <w:p>
-      <w:pPr>
-        <w:pStyle w:val="PargrafodaLista"/>
+        <w:spacing w:after="0"/>
+        <w:rPr>
+          <w:rFonts w:cs="Courier New"/>
+          <w:i/>
+        </w:rPr>
+      </w:pPr>
+      <w:r>
+        <w:rPr>
+          <w:rFonts w:cs="Courier New"/>
+          <w:i/>
+        </w:rPr>
+        <w:t xml:space="preserve">SELECT body, message_id </w:t>
+      </w:r>
+      <w:r>
+        <w:rPr>
+          <w:rFonts w:cs="Courier New"/>
+          <w:i/>
+        </w:rPr>
+        <w:t>FROM message WHERE thread_id IN</w:t>
+      </w:r>
+    </w:p>
+    <w:p>
+      <w:pPr>
+        <w:spacing w:after="0"/>
+        <w:ind w:left="360"/>
+        <w:rPr>
+          <w:rFonts w:cs="Courier New"/>
+          <w:i/>
+        </w:rPr>
+      </w:pPr>
+      <w:r>
+        <w:rPr>
+          <w:rFonts w:cs="Courier New"/>
+          <w:i/>
+        </w:rPr>
+        <w:t>(SELECT thread_id</w:t>
+      </w:r>
+      <w:r>
+        <w:rPr>
+          <w:rFonts w:cs="Courier New"/>
+          <w:i/>
+        </w:rPr>
+        <w:t xml:space="preserve"> FROM thread WHERE folder_id=0)</w:t>
+      </w:r>
+    </w:p>
+    <w:p>
+      <w:pPr>
+        <w:ind w:left="360"/>
+        <w:rPr>
+          <w:rFonts w:cs="Courier New"/>
+          <w:i/>
+        </w:rPr>
+      </w:pPr>
+      <w:r>
+        <w:rPr>
+          <w:rFonts w:cs="Courier New"/>
+          <w:i/>
+        </w:rPr>
+        <w:t>ORDER BY created_time DESC</w:t>
+      </w:r>
+    </w:p>
+    <w:p>
+      <w:pPr>
+        <w:jc w:val="both"/>
+      </w:pPr>
+    </w:p>
+    <w:p>
+      <w:pPr>
+        <w:pStyle w:val="ListParagraph"/>
         <w:numPr>
           <w:ilvl w:val="0"/>
           <w:numId w:val="2"/>
@@ -268,6 +327,7 @@
         <w:jc w:val="both"/>
       </w:pPr>
       <w:r>
+        <w:lastRenderedPageBreak/>
         <w:t>Pegar todos os posts que estão na linha do tempo do usuário:</w:t>
       </w:r>
     </w:p>
@@ -275,20 +335,35 @@
       <w:pPr>
         <w:jc w:val="both"/>
         <w:rPr>
-          <w:lang w:val="en-US"/>
-        </w:rPr>
-      </w:pPr>
-      <w:r>
-        <w:rPr>
-          <w:lang w:val="en-US"/>
-        </w:rPr>
-        <w:lastRenderedPageBreak/>
-        <w:t xml:space="preserve">SELECT post_id,message FROM stream WHERE source_id=me() LIMIT 1000 </w:t>
-      </w:r>
-    </w:p>
-    <w:p>
-      <w:pPr>
-        <w:pStyle w:val="PargrafodaLista"/>
+          <w:rFonts w:cs="Consolas"/>
+          <w:i/>
+        </w:rPr>
+      </w:pPr>
+      <w:r>
+        <w:rPr>
+          <w:rFonts w:cs="Consolas"/>
+          <w:i/>
+        </w:rPr>
+        <w:t>SELECT post_id,</w:t>
+      </w:r>
+      <w:r>
+        <w:rPr>
+          <w:rFonts w:cs="Consolas"/>
+          <w:i/>
+        </w:rPr>
+        <w:t xml:space="preserve"> </w:t>
+      </w:r>
+      <w:r>
+        <w:rPr>
+          <w:rFonts w:cs="Consolas"/>
+          <w:i/>
+        </w:rPr>
+        <w:t xml:space="preserve">message FROM stream WHERE source_id=me() LIMIT 1000 </w:t>
+      </w:r>
+    </w:p>
+    <w:p>
+      <w:pPr>
+        <w:pStyle w:val="ListParagraph"/>
         <w:numPr>
           <w:ilvl w:val="0"/>
           <w:numId w:val="2"/>
@@ -301,21 +376,53 @@
     </w:p>
     <w:p>
       <w:pPr>
-        <w:jc w:val="both"/>
-        <w:rPr>
-          <w:lang w:val="en-US"/>
-        </w:rPr>
-      </w:pPr>
-      <w:r>
-        <w:rPr>
-          <w:lang w:val="en-US"/>
-        </w:rPr>
-        <w:t>SELECT post_id,message FROM stream WHERE source_id IN (SELECT gid FROM group_member WHERE uid=me())</w:t>
-      </w:r>
-    </w:p>
-    <w:p>
-      <w:pPr>
-        <w:pStyle w:val="PargrafodaLista"/>
+        <w:spacing w:after="0"/>
+        <w:rPr>
+          <w:i/>
+        </w:rPr>
+      </w:pPr>
+      <w:r>
+        <w:rPr>
+          <w:i/>
+        </w:rPr>
+        <w:t>SELECT post_id,</w:t>
+      </w:r>
+      <w:r>
+        <w:rPr>
+          <w:i/>
+        </w:rPr>
+        <w:t xml:space="preserve"> </w:t>
+      </w:r>
+      <w:r>
+        <w:rPr>
+          <w:i/>
+        </w:rPr>
+        <w:t>message</w:t>
+      </w:r>
+      <w:r>
+        <w:rPr>
+          <w:i/>
+        </w:rPr>
+        <w:t xml:space="preserve"> FROM stream WHERE source_id IN</w:t>
+      </w:r>
+    </w:p>
+    <w:p>
+      <w:pPr>
+        <w:ind w:firstLine="360"/>
+        <w:rPr>
+          <w:i/>
+        </w:rPr>
+      </w:pPr>
+      <w:r>
+        <w:rPr>
+          <w:i/>
+        </w:rPr>
+        <w:t>(SELECT gid FROM group_member WHERE uid=me())</w:t>
+      </w:r>
+    </w:p>
+    <w:p>
+      <w:pPr>
+        <w:pStyle w:val="ListParagraph"/>
         <w:numPr>
           <w:ilvl w:val="0"/>
           <w:numId w:val="2"/>
@@ -323,32 +430,67 @@
         <w:jc w:val="both"/>
       </w:pPr>
       <w:r>
-        <w:t xml:space="preserve">Pegar todos os </w:t>
-      </w:r>
-      <w:r>
-        <w:t xml:space="preserve">comentários de todos os </w:t>
-      </w:r>
-      <w:r>
-        <w:t>posts de todos os grupos dos quais o usuário pertence:</w:t>
-      </w:r>
-    </w:p>
-    <w:p>
-      <w:pPr>
-        <w:jc w:val="both"/>
-        <w:rPr>
-          <w:lang w:val="en-US"/>
-        </w:rPr>
-      </w:pPr>
-      <w:r>
-        <w:rPr>
-          <w:lang w:val="en-US"/>
-        </w:rPr>
-        <w:t>SELECT text FROM comment WHERE post_id IN (SELECT post_id FROM stream WHERE source_id IN (SELECT gid FROM group_member WHERE uid=me()))</w:t>
-      </w:r>
-    </w:p>
-    <w:p>
-      <w:pPr>
-        <w:pStyle w:val="PargrafodaLista"/>
+        <w:t>Pegar todos os comentários de todos os posts de todos os grupos dos quais o usuário pertence:</w:t>
+      </w:r>
+    </w:p>
+    <w:p>
+      <w:pPr>
+        <w:spacing w:after="0"/>
+        <w:rPr>
+          <w:i/>
+        </w:rPr>
+      </w:pPr>
+      <w:r>
+        <w:rPr>
+          <w:i/>
+        </w:rPr>
+        <w:t>SELECT tex</w:t>
+      </w:r>
+      <w:r>
+        <w:rPr>
+          <w:i/>
+        </w:rPr>
+        <w:t>t FROM comment WHERE post_id IN</w:t>
+      </w:r>
+    </w:p>
+    <w:p>
+      <w:pPr>
+        <w:spacing w:after="0"/>
+        <w:ind w:left="360"/>
+        <w:rPr>
+          <w:i/>
+        </w:rPr>
+      </w:pPr>
+      <w:r>
+        <w:rPr>
+          <w:i/>
+        </w:rPr>
+        <w:t>(SELECT post_id</w:t>
+      </w:r>
+      <w:r>
+        <w:rPr>
+          <w:i/>
+        </w:rPr>
+        <w:t xml:space="preserve"> FROM stream WHERE source_id IN</w:t>
+      </w:r>
+    </w:p>
+    <w:p>
+      <w:pPr>
+        <w:ind w:left="360"/>
+        <w:rPr>
+          <w:i/>
+        </w:rPr>
+      </w:pPr>
+      <w:r>
+        <w:rPr>
+          <w:i/>
+        </w:rPr>
+        <w:t>(SELECT gid FROM group_member WHERE uid=me()))</w:t>
+      </w:r>
+    </w:p>
+    <w:p>
+      <w:pPr>
+        <w:pStyle w:val="ListParagraph"/>
         <w:numPr>
           <w:ilvl w:val="0"/>
           <w:numId w:val="2"/>
@@ -356,52 +498,93 @@
         <w:jc w:val="both"/>
       </w:pPr>
       <w:r>
-        <w:t>Pegar todos os posts</w:t>
-      </w:r>
-      <w:r>
-        <w:t xml:space="preserve"> do newsfeed do usuário</w:t>
-      </w:r>
-      <w:r>
-        <w:t>:</w:t>
-      </w:r>
-    </w:p>
-    <w:p>
-      <w:pPr>
-        <w:jc w:val="both"/>
-        <w:rPr>
-          <w:lang w:val="en-US"/>
-        </w:rPr>
-      </w:pPr>
-      <w:r>
-        <w:rPr>
-          <w:lang w:val="en-US"/>
-        </w:rPr>
-        <w:t>SELECT post_id, message FROM stream WHERE filter_key IN(SELECT filter_key FROM stream_filter WHERE type = 'newsfeed' AND uid=me()) AND is_hidden=0</w:t>
-      </w:r>
-    </w:p>
-    <w:p>
-      <w:pPr>
-        <w:jc w:val="both"/>
-        <w:rPr>
-          <w:lang w:val="en-US"/>
-        </w:rPr>
-      </w:pPr>
-    </w:p>
-    <w:p>
-      <w:pPr>
-        <w:jc w:val="both"/>
-      </w:pPr>
-      <w:r>
-        <w:rPr>
-          <w:lang w:val="en-US"/>
-        </w:rPr>
+        <w:t>Pegar todos os posts do newsfeed do usuário:</w:t>
+      </w:r>
+    </w:p>
+    <w:p>
+      <w:pPr>
+        <w:spacing w:after="0"/>
+        <w:rPr>
+          <w:i/>
+        </w:rPr>
+      </w:pPr>
+      <w:r>
+        <w:rPr>
+          <w:i/>
+        </w:rPr>
+        <w:t>SELECT pos</w:t>
+      </w:r>
+      <w:r>
+        <w:rPr>
+          <w:i/>
+        </w:rPr>
+        <w:t xml:space="preserve">t_id, message FROM stream WHERE </w:t>
+      </w:r>
+      <w:r>
+        <w:rPr>
+          <w:i/>
+        </w:rPr>
+        <w:t>filter_key IN</w:t>
+      </w:r>
+    </w:p>
+    <w:p>
+      <w:pPr>
+        <w:spacing w:after="0"/>
+        <w:ind w:firstLine="360"/>
+        <w:rPr>
+          <w:i/>
+        </w:rPr>
+      </w:pPr>
+      <w:r>
+        <w:rPr>
+          <w:i/>
+        </w:rPr>
+        <w:t xml:space="preserve">(SELECT filter_key FROM stream_filter WHERE type = 'newsfeed' </w:t>
+      </w:r>
+      <w:r>
+        <w:rPr>
+          <w:i/>
+        </w:rPr>
+        <w:t>AND uid=me())</w:t>
+      </w:r>
+    </w:p>
+    <w:p>
+      <w:pPr>
+        <w:spacing w:after="0"/>
+        <w:ind w:left="360"/>
+        <w:rPr>
+          <w:i/>
+        </w:rPr>
+      </w:pPr>
+      <w:r>
+        <w:rPr>
+          <w:i/>
+        </w:rPr>
+        <w:t>AND is_hidden=0</w:t>
+      </w:r>
+    </w:p>
+    <w:p>
+      <w:pPr>
+        <w:spacing w:after="0"/>
+        <w:jc w:val="both"/>
+      </w:pPr>
+      <w:r>
         <w:tab/>
       </w:r>
-      <w:r>
-        <w:t>O diagram EER da figura 1 foi</w:t>
-      </w:r>
-      <w:r>
-        <w:t xml:space="preserve"> desenvolvido para facilitar a compreensão das queries e desenvolvimento de outras. Ele compreende a parte do banco de dados do Facebook relevante para o projeto.</w:t>
+    </w:p>
+    <w:p>
+      <w:pPr>
+        <w:ind w:firstLine="708"/>
+        <w:jc w:val="both"/>
+      </w:pPr>
+      <w:r>
+        <w:t>O diagram</w:t>
+      </w:r>
+      <w:r>
+        <w:t>a</w:t>
+      </w:r>
+      <w:r>
+        <w:t xml:space="preserve"> EER da figura 1 foi desenvolvido para facilitar a compreensão das queries e desenvolvimento de outras. Ele compreende a parte do banco de dados do Facebook relevante para o projeto.</w:t>
       </w:r>
     </w:p>
     <w:p>
@@ -411,12 +594,11 @@
       <w:r>
         <w:rPr>
           <w:noProof/>
-          <w:lang w:eastAsia="pt-BR"/>
         </w:rPr>
         <w:drawing>
-          <wp:inline distT="0" distB="0" distL="0" distR="0">
-            <wp:extent cx="3395980" cy="2348230"/>
-            <wp:effectExtent l="0" t="0" r="0" b="0"/>
+          <wp:inline distT="0" distB="0" distL="0" distR="0" wp14:anchorId="3A89DBD5" wp14:editId="55C34575">
+            <wp:extent cx="4032250" cy="2788194"/>
+            <wp:effectExtent l="0" t="0" r="6350" b="0"/>
             <wp:docPr id="1" name="Imagem 1" descr="F:\Documentos\ITA\ITA2013.2\CES30\Foogle\foogle\facebookModels\facebook_eer.png"/>
             <wp:cNvGraphicFramePr>
               <a:graphicFrameLocks xmlns:a="http://schemas.openxmlformats.org/drawingml/2006/main" noChangeAspect="1"/>
@@ -446,7 +628,7 @@
                   <pic:spPr bwMode="auto">
                     <a:xfrm>
                       <a:off x="0" y="0"/>
-                      <a:ext cx="3395980" cy="2348230"/>
+                      <a:ext cx="4030743" cy="2787152"/>
                     </a:xfrm>
                     <a:prstGeom prst="rect">
                       <a:avLst/>
@@ -467,43 +649,464 @@
       <w:pPr>
         <w:jc w:val="center"/>
       </w:pPr>
-    </w:p>
-    <w:p>
-      <w:pPr>
+      <w:r>
+        <w:rPr>
+          <w:b/>
+        </w:rPr>
+        <w:t>F</w:t>
+      </w:r>
+      <w:r>
+        <w:rPr>
+          <w:b/>
+        </w:rPr>
+        <w:t xml:space="preserve">igura 1: </w:t>
+      </w:r>
+      <w:r>
+        <w:t>EER da parte relevante do banco do facebook.</w:t>
+      </w:r>
+    </w:p>
+    <w:p>
+      <w:pPr>
+        <w:jc w:val="both"/>
+      </w:pPr>
+      <w:r>
+        <w:rPr>
+          <w:b/>
+        </w:rPr>
+        <w:t xml:space="preserve">Problemas encontrados: </w:t>
+      </w:r>
+      <w:r>
+        <w:t>Nessa parte inicial do projeto foram identificados alguns proble</w:t>
+      </w:r>
+      <w:r>
+        <w:t>mas. Primeiramente o Facebook só</w:t>
+      </w:r>
+      <w:r>
+        <w:t xml:space="preserve"> retorna no máximo 30 mensagens do chat de uma pessoa de cada vez. Então para recuperar uma quantidade considerável será necessário realizar muitas queries, deixando o resultado muito lento. Outro problema encontrado é o tamanho do banco </w:t>
+      </w:r>
+      <w:r>
+        <w:lastRenderedPageBreak/>
+        <w:t>de dados gratuito disponibilizado pelo Google (apenas 1Gb) que é muito pequeno para a quantidade de dados queremos armazenar a princípio.</w:t>
+      </w:r>
+    </w:p>
+    <w:p>
+      <w:pPr>
+        <w:jc w:val="both"/>
+      </w:pPr>
+      <w:r>
+        <w:t>Para se ter uma melhor noção da ordem de grandeza da quantidade de dados, f</w:t>
+      </w:r>
+      <w:r>
+        <w:t>oram realizados vários testes</w:t>
+      </w:r>
+      <w:r>
+        <w:t>,</w:t>
+      </w:r>
+      <w:r>
+        <w:t xml:space="preserve"> usando </w:t>
+      </w:r>
+      <w:r>
+        <w:t>J</w:t>
+      </w:r>
+      <w:r>
+        <w:t>avascript para fazer as queries e analisar o resultado.</w:t>
+      </w:r>
+    </w:p>
+    <w:p>
+      <w:pPr>
+        <w:spacing w:after="0"/>
+        <w:jc w:val="both"/>
+        <w:rPr>
+          <w:sz w:val="18"/>
+        </w:rPr>
+      </w:pPr>
+    </w:p>
+    <w:tbl>
+      <w:tblPr>
+        <w:tblStyle w:val="TableGrid"/>
+        <w:tblW w:w="0" w:type="auto"/>
         <w:jc w:val="center"/>
+        <w:tblLook w:val="04A0" w:firstRow="1" w:lastRow="0" w:firstColumn="1" w:lastColumn="0" w:noHBand="0" w:noVBand="1"/>
+      </w:tblPr>
+      <w:tblGrid>
+        <w:gridCol w:w="3368"/>
+        <w:gridCol w:w="1704"/>
+        <w:gridCol w:w="1711"/>
+        <w:gridCol w:w="1711"/>
+      </w:tblGrid>
+      <w:tr>
+        <w:trPr>
+          <w:jc w:val="center"/>
+        </w:trPr>
+        <w:tc>
+          <w:tcPr>
+            <w:tcW w:w="3368" w:type="dxa"/>
+          </w:tcPr>
+          <w:p>
+            <w:pPr>
+              <w:jc w:val="both"/>
+              <w:rPr>
+                <w:b/>
+              </w:rPr>
+            </w:pPr>
+          </w:p>
+        </w:tc>
+        <w:tc>
+          <w:tcPr>
+            <w:tcW w:w="1704" w:type="dxa"/>
+          </w:tcPr>
+          <w:p>
+            <w:pPr>
+              <w:jc w:val="both"/>
+              <w:rPr>
+                <w:b/>
+              </w:rPr>
+            </w:pPr>
+            <w:r>
+              <w:rPr>
+                <w:b/>
+              </w:rPr>
+              <w:t>Teste #1</w:t>
+            </w:r>
+          </w:p>
+        </w:tc>
+        <w:tc>
+          <w:tcPr>
+            <w:tcW w:w="1711" w:type="dxa"/>
+          </w:tcPr>
+          <w:p>
+            <w:pPr>
+              <w:jc w:val="both"/>
+              <w:rPr>
+                <w:b/>
+              </w:rPr>
+            </w:pPr>
+            <w:r>
+              <w:rPr>
+                <w:b/>
+              </w:rPr>
+              <w:t>Teste #</w:t>
+            </w:r>
+            <w:r>
+              <w:rPr>
+                <w:b/>
+              </w:rPr>
+              <w:t>2</w:t>
+            </w:r>
+          </w:p>
+        </w:tc>
+        <w:tc>
+          <w:tcPr>
+            <w:tcW w:w="1711" w:type="dxa"/>
+          </w:tcPr>
+          <w:p>
+            <w:pPr>
+              <w:jc w:val="both"/>
+              <w:rPr>
+                <w:b/>
+              </w:rPr>
+            </w:pPr>
+            <w:r>
+              <w:rPr>
+                <w:b/>
+              </w:rPr>
+              <w:t>Teste #</w:t>
+            </w:r>
+            <w:r>
+              <w:rPr>
+                <w:b/>
+              </w:rPr>
+              <w:t>3</w:t>
+            </w:r>
+          </w:p>
+        </w:tc>
+      </w:tr>
+      <w:tr>
+        <w:trPr>
+          <w:jc w:val="center"/>
+        </w:trPr>
+        <w:tc>
+          <w:tcPr>
+            <w:tcW w:w="3368" w:type="dxa"/>
+          </w:tcPr>
+          <w:p>
+            <w:pPr>
+              <w:jc w:val="both"/>
+              <w:rPr>
+                <w:b/>
+              </w:rPr>
+            </w:pPr>
+            <w:r>
+              <w:rPr>
+                <w:b/>
+              </w:rPr>
+              <w:t>Número de mensagens analisadas</w:t>
+            </w:r>
+          </w:p>
+        </w:tc>
+        <w:tc>
+          <w:tcPr>
+            <w:tcW w:w="1704" w:type="dxa"/>
+          </w:tcPr>
+          <w:p>
+            <w:pPr>
+              <w:jc w:val="both"/>
+            </w:pPr>
+            <w:r>
+              <w:t>659</w:t>
+            </w:r>
+          </w:p>
+        </w:tc>
+        <w:tc>
+          <w:tcPr>
+            <w:tcW w:w="1711" w:type="dxa"/>
+          </w:tcPr>
+          <w:p>
+            <w:pPr>
+              <w:jc w:val="both"/>
+            </w:pPr>
+            <w:r>
+              <w:t>674</w:t>
+            </w:r>
+          </w:p>
+        </w:tc>
+        <w:tc>
+          <w:tcPr>
+            <w:tcW w:w="1711" w:type="dxa"/>
+          </w:tcPr>
+          <w:p>
+            <w:pPr>
+              <w:jc w:val="both"/>
+            </w:pPr>
+            <w:r>
+              <w:t>858</w:t>
+            </w:r>
+          </w:p>
+        </w:tc>
+      </w:tr>
+      <w:tr>
+        <w:trPr>
+          <w:jc w:val="center"/>
+        </w:trPr>
+        <w:tc>
+          <w:tcPr>
+            <w:tcW w:w="3368" w:type="dxa"/>
+          </w:tcPr>
+          <w:p>
+            <w:pPr>
+              <w:jc w:val="both"/>
+              <w:rPr>
+                <w:b/>
+              </w:rPr>
+            </w:pPr>
+            <w:r>
+              <w:rPr>
+                <w:b/>
+              </w:rPr>
+              <w:t>Número total de palavras</w:t>
+            </w:r>
+          </w:p>
+        </w:tc>
+        <w:tc>
+          <w:tcPr>
+            <w:tcW w:w="1704" w:type="dxa"/>
+          </w:tcPr>
+          <w:p>
+            <w:pPr>
+              <w:jc w:val="both"/>
+            </w:pPr>
+            <w:r>
+              <w:t>4825</w:t>
+            </w:r>
+          </w:p>
+        </w:tc>
+        <w:tc>
+          <w:tcPr>
+            <w:tcW w:w="1711" w:type="dxa"/>
+          </w:tcPr>
+          <w:p>
+            <w:pPr>
+              <w:jc w:val="both"/>
+            </w:pPr>
+            <w:r>
+              <w:t>4546</w:t>
+            </w:r>
+          </w:p>
+        </w:tc>
+        <w:tc>
+          <w:tcPr>
+            <w:tcW w:w="1711" w:type="dxa"/>
+          </w:tcPr>
+          <w:p>
+            <w:pPr>
+              <w:jc w:val="both"/>
+            </w:pPr>
+            <w:r>
+              <w:t>4432</w:t>
+            </w:r>
+          </w:p>
+        </w:tc>
+      </w:tr>
+      <w:tr>
+        <w:trPr>
+          <w:jc w:val="center"/>
+        </w:trPr>
+        <w:tc>
+          <w:tcPr>
+            <w:tcW w:w="3368" w:type="dxa"/>
+          </w:tcPr>
+          <w:p>
+            <w:pPr>
+              <w:jc w:val="both"/>
+              <w:rPr>
+                <w:b/>
+              </w:rPr>
+            </w:pPr>
+            <w:r>
+              <w:rPr>
+                <w:b/>
+              </w:rPr>
+              <w:t>Número de palavras distintas</w:t>
+            </w:r>
+          </w:p>
+        </w:tc>
+        <w:tc>
+          <w:tcPr>
+            <w:tcW w:w="1704" w:type="dxa"/>
+          </w:tcPr>
+          <w:p>
+            <w:pPr>
+              <w:jc w:val="both"/>
+            </w:pPr>
+            <w:r>
+              <w:t>1578</w:t>
+            </w:r>
+          </w:p>
+        </w:tc>
+        <w:tc>
+          <w:tcPr>
+            <w:tcW w:w="1711" w:type="dxa"/>
+          </w:tcPr>
+          <w:p>
+            <w:pPr>
+              <w:jc w:val="both"/>
+            </w:pPr>
+            <w:r>
+              <w:t>1535</w:t>
+            </w:r>
+          </w:p>
+        </w:tc>
+        <w:tc>
+          <w:tcPr>
+            <w:tcW w:w="1711" w:type="dxa"/>
+          </w:tcPr>
+          <w:p>
+            <w:pPr>
+              <w:jc w:val="both"/>
+            </w:pPr>
+            <w:r>
+              <w:t>1462</w:t>
+            </w:r>
+          </w:p>
+        </w:tc>
+      </w:tr>
+      <w:tr>
+        <w:trPr>
+          <w:jc w:val="center"/>
+        </w:trPr>
+        <w:tc>
+          <w:tcPr>
+            <w:tcW w:w="3368" w:type="dxa"/>
+          </w:tcPr>
+          <w:p>
+            <w:pPr>
+              <w:jc w:val="both"/>
+              <w:rPr>
+                <w:b/>
+              </w:rPr>
+            </w:pPr>
+            <w:r>
+              <w:rPr>
+                <w:b/>
+              </w:rPr>
+              <w:t>Palavra mais frequente</w:t>
+            </w:r>
+          </w:p>
+        </w:tc>
+        <w:tc>
+          <w:tcPr>
+            <w:tcW w:w="1704" w:type="dxa"/>
+          </w:tcPr>
+          <w:p>
+            <w:pPr>
+              <w:jc w:val="both"/>
+            </w:pPr>
+            <w:r>
+              <w:t>“e” – 163 vezes</w:t>
+            </w:r>
+          </w:p>
+        </w:tc>
+        <w:tc>
+          <w:tcPr>
+            <w:tcW w:w="1711" w:type="dxa"/>
+          </w:tcPr>
+          <w:p>
+            <w:pPr>
+              <w:jc w:val="both"/>
+            </w:pPr>
+            <w:r>
+              <w:t>“o” – 160 vezes</w:t>
+            </w:r>
+          </w:p>
+        </w:tc>
+        <w:tc>
+          <w:tcPr>
+            <w:tcW w:w="1711" w:type="dxa"/>
+          </w:tcPr>
+          <w:p>
+            <w:pPr>
+              <w:jc w:val="both"/>
+            </w:pPr>
+            <w:r>
+              <w:t>“o” – 128 vezes</w:t>
+            </w:r>
+          </w:p>
+        </w:tc>
+      </w:tr>
+    </w:tbl>
+    <w:p>
+      <w:pPr>
+        <w:jc w:val="center"/>
       </w:pPr>
       <w:r>
         <w:rPr>
           <w:b/>
         </w:rPr>
-        <w:t>F</w:t>
-      </w:r>
-      <w:r>
-        <w:rPr>
-          <w:b/>
-        </w:rPr>
-        <w:t xml:space="preserve">igura 1: </w:t>
-      </w:r>
-      <w:r>
-        <w:t>EER da parte relevante do banco do facebook.</w:t>
-      </w:r>
-    </w:p>
-    <w:p>
-      <w:r>
-        <w:rPr>
-          <w:b/>
-        </w:rPr>
-        <w:t xml:space="preserve">Problemas encontrados: </w:t>
-      </w:r>
-      <w:r>
-        <w:t>Nessa parte inicial do projeto foram identificados alguns proble</w:t>
-      </w:r>
-      <w:r>
-        <w:t>mas. Primeiramente o Facebook só</w:t>
-      </w:r>
-      <w:r>
-        <w:t xml:space="preserve"> retorna no máximo 30 mensagens do chat de uma pessoa de cada vez. Então para recuperar uma quantidade considerável será necessário realizar muitas queries, deixando o resultado muito lento. Outro problema encontrado é o tamanho do banco de dados gratuito disponibilizado pelo Google (apenas 1Gb) que é muito pequeno para a quantidade de dados queremos armazenar a princípio.</w:t>
-      </w:r>
+        <w:t>Tabela 1</w:t>
+      </w:r>
+      <w:r>
+        <w:t>: Resultado da análise estatística sobre mensagens no chat</w:t>
+      </w:r>
+    </w:p>
+    <w:p>
+      <w:pPr>
+        <w:jc w:val="both"/>
+      </w:pPr>
+      <w:r>
+        <w:t>Assim, em um conjunto de aproximadamente 4600 palavras, temos em média 6.4 palavras por mensagem e 3 instâncias de uma mesma palavra.</w:t>
+      </w:r>
+      <w:bookmarkStart w:id="0" w:name="_GoBack"/>
+      <w:bookmarkEnd w:id="0"/>
+    </w:p>
+    <w:p>
+      <w:pPr>
+        <w:jc w:val="both"/>
+      </w:pPr>
+    </w:p>
+    <w:p>
+      <w:pPr>
+        <w:jc w:val="both"/>
+      </w:pPr>
     </w:p>
     <w:sectPr>
       <w:pgSz w:w="11906" w:h="16838"/>
@@ -912,13 +1515,13 @@
     <w:name w:val="Normal"/>
     <w:qFormat/>
   </w:style>
-  <w:style w:type="character" w:default="1" w:styleId="Fontepargpadro">
+  <w:style w:type="character" w:default="1" w:styleId="DefaultParagraphFont">
     <w:name w:val="Default Paragraph Font"/>
     <w:uiPriority w:val="1"/>
     <w:semiHidden/>
     <w:unhideWhenUsed/>
   </w:style>
-  <w:style w:type="table" w:default="1" w:styleId="Tabelanormal">
+  <w:style w:type="table" w:default="1" w:styleId="TableNormal">
     <w:name w:val="Normal Table"/>
     <w:uiPriority w:val="99"/>
     <w:semiHidden/>
@@ -933,17 +1536,17 @@
       </w:tblCellMar>
     </w:tblPr>
   </w:style>
-  <w:style w:type="numbering" w:default="1" w:styleId="Semlista">
+  <w:style w:type="numbering" w:default="1" w:styleId="NoList">
     <w:name w:val="No List"/>
     <w:uiPriority w:val="99"/>
     <w:semiHidden/>
     <w:unhideWhenUsed/>
   </w:style>
-  <w:style w:type="paragraph" w:styleId="Ttulo">
+  <w:style w:type="paragraph" w:styleId="Title">
     <w:name w:val="Title"/>
     <w:basedOn w:val="Normal"/>
     <w:next w:val="Normal"/>
-    <w:link w:val="TtuloChar"/>
+    <w:link w:val="TitleChar"/>
     <w:uiPriority w:val="10"/>
     <w:qFormat/>
     <w:rsid w:val="008A2721"/>
@@ -963,10 +1566,10 @@
       <w:szCs w:val="52"/>
     </w:rPr>
   </w:style>
-  <w:style w:type="character" w:customStyle="1" w:styleId="TtuloChar">
-    <w:name w:val="Título Char"/>
-    <w:basedOn w:val="Fontepargpadro"/>
-    <w:link w:val="Ttulo"/>
+  <w:style w:type="character" w:customStyle="1" w:styleId="TitleChar">
+    <w:name w:val="Title Char"/>
+    <w:basedOn w:val="DefaultParagraphFont"/>
+    <w:link w:val="Title"/>
     <w:uiPriority w:val="10"/>
     <w:rsid w:val="008A2721"/>
     <w:rPr>
@@ -978,7 +1581,7 @@
       <w:szCs w:val="52"/>
     </w:rPr>
   </w:style>
-  <w:style w:type="paragraph" w:styleId="PargrafodaLista">
+  <w:style w:type="paragraph" w:styleId="ListParagraph">
     <w:name w:val="List Paragraph"/>
     <w:basedOn w:val="Normal"/>
     <w:uiPriority w:val="34"/>
@@ -989,10 +1592,10 @@
       <w:contextualSpacing/>
     </w:pPr>
   </w:style>
-  <w:style w:type="paragraph" w:styleId="Textodebalo">
+  <w:style w:type="paragraph" w:styleId="BalloonText">
     <w:name w:val="Balloon Text"/>
     <w:basedOn w:val="Normal"/>
-    <w:link w:val="TextodebaloChar"/>
+    <w:link w:val="BalloonTextChar"/>
     <w:uiPriority w:val="99"/>
     <w:semiHidden/>
     <w:unhideWhenUsed/>
@@ -1006,10 +1609,10 @@
       <w:szCs w:val="16"/>
     </w:rPr>
   </w:style>
-  <w:style w:type="character" w:customStyle="1" w:styleId="TextodebaloChar">
-    <w:name w:val="Texto de balão Char"/>
-    <w:basedOn w:val="Fontepargpadro"/>
-    <w:link w:val="Textodebalo"/>
+  <w:style w:type="character" w:customStyle="1" w:styleId="BalloonTextChar">
+    <w:name w:val="Balloon Text Char"/>
+    <w:basedOn w:val="DefaultParagraphFont"/>
+    <w:link w:val="BalloonText"/>
     <w:uiPriority w:val="99"/>
     <w:semiHidden/>
     <w:rsid w:val="009747F0"/>
@@ -1018,6 +1621,32 @@
       <w:sz w:val="16"/>
       <w:szCs w:val="16"/>
     </w:rPr>
+  </w:style>
+  <w:style w:type="table" w:styleId="TableGrid">
+    <w:name w:val="Table Grid"/>
+    <w:basedOn w:val="TableNormal"/>
+    <w:uiPriority w:val="59"/>
+    <w:rsid w:val="00F64C77"/>
+    <w:pPr>
+      <w:spacing w:after="0" w:line="240" w:lineRule="auto"/>
+    </w:pPr>
+    <w:tblPr>
+      <w:tblInd w:w="0" w:type="dxa"/>
+      <w:tblBorders>
+        <w:top w:val="single" w:sz="4" w:space="0" w:color="auto"/>
+        <w:left w:val="single" w:sz="4" w:space="0" w:color="auto"/>
+        <w:bottom w:val="single" w:sz="4" w:space="0" w:color="auto"/>
+        <w:right w:val="single" w:sz="4" w:space="0" w:color="auto"/>
+        <w:insideH w:val="single" w:sz="4" w:space="0" w:color="auto"/>
+        <w:insideV w:val="single" w:sz="4" w:space="0" w:color="auto"/>
+      </w:tblBorders>
+      <w:tblCellMar>
+        <w:top w:w="0" w:type="dxa"/>
+        <w:left w:w="108" w:type="dxa"/>
+        <w:bottom w:w="0" w:type="dxa"/>
+        <w:right w:w="108" w:type="dxa"/>
+      </w:tblCellMar>
+    </w:tblPr>
   </w:style>
 </w:styles>
 </file>
@@ -1182,13 +1811,13 @@
     <w:name w:val="Normal"/>
     <w:qFormat/>
   </w:style>
-  <w:style w:type="character" w:default="1" w:styleId="Fontepargpadro">
+  <w:style w:type="character" w:default="1" w:styleId="DefaultParagraphFont">
     <w:name w:val="Default Paragraph Font"/>
     <w:uiPriority w:val="1"/>
     <w:semiHidden/>
     <w:unhideWhenUsed/>
   </w:style>
-  <w:style w:type="table" w:default="1" w:styleId="Tabelanormal">
+  <w:style w:type="table" w:default="1" w:styleId="TableNormal">
     <w:name w:val="Normal Table"/>
     <w:uiPriority w:val="99"/>
     <w:semiHidden/>
@@ -1203,17 +1832,17 @@
       </w:tblCellMar>
     </w:tblPr>
   </w:style>
-  <w:style w:type="numbering" w:default="1" w:styleId="Semlista">
+  <w:style w:type="numbering" w:default="1" w:styleId="NoList">
     <w:name w:val="No List"/>
     <w:uiPriority w:val="99"/>
     <w:semiHidden/>
     <w:unhideWhenUsed/>
   </w:style>
-  <w:style w:type="paragraph" w:styleId="Ttulo">
+  <w:style w:type="paragraph" w:styleId="Title">
     <w:name w:val="Title"/>
     <w:basedOn w:val="Normal"/>
     <w:next w:val="Normal"/>
-    <w:link w:val="TtuloChar"/>
+    <w:link w:val="TitleChar"/>
     <w:uiPriority w:val="10"/>
     <w:qFormat/>
     <w:rsid w:val="008A2721"/>
@@ -1233,10 +1862,10 @@
       <w:szCs w:val="52"/>
     </w:rPr>
   </w:style>
-  <w:style w:type="character" w:customStyle="1" w:styleId="TtuloChar">
-    <w:name w:val="Título Char"/>
-    <w:basedOn w:val="Fontepargpadro"/>
-    <w:link w:val="Ttulo"/>
+  <w:style w:type="character" w:customStyle="1" w:styleId="TitleChar">
+    <w:name w:val="Title Char"/>
+    <w:basedOn w:val="DefaultParagraphFont"/>
+    <w:link w:val="Title"/>
     <w:uiPriority w:val="10"/>
     <w:rsid w:val="008A2721"/>
     <w:rPr>
@@ -1248,7 +1877,7 @@
       <w:szCs w:val="52"/>
     </w:rPr>
   </w:style>
-  <w:style w:type="paragraph" w:styleId="PargrafodaLista">
+  <w:style w:type="paragraph" w:styleId="ListParagraph">
     <w:name w:val="List Paragraph"/>
     <w:basedOn w:val="Normal"/>
     <w:uiPriority w:val="34"/>
@@ -1259,10 +1888,10 @@
       <w:contextualSpacing/>
     </w:pPr>
   </w:style>
-  <w:style w:type="paragraph" w:styleId="Textodebalo">
+  <w:style w:type="paragraph" w:styleId="BalloonText">
     <w:name w:val="Balloon Text"/>
     <w:basedOn w:val="Normal"/>
-    <w:link w:val="TextodebaloChar"/>
+    <w:link w:val="BalloonTextChar"/>
     <w:uiPriority w:val="99"/>
     <w:semiHidden/>
     <w:unhideWhenUsed/>
@@ -1276,10 +1905,10 @@
       <w:szCs w:val="16"/>
     </w:rPr>
   </w:style>
-  <w:style w:type="character" w:customStyle="1" w:styleId="TextodebaloChar">
-    <w:name w:val="Texto de balão Char"/>
-    <w:basedOn w:val="Fontepargpadro"/>
-    <w:link w:val="Textodebalo"/>
+  <w:style w:type="character" w:customStyle="1" w:styleId="BalloonTextChar">
+    <w:name w:val="Balloon Text Char"/>
+    <w:basedOn w:val="DefaultParagraphFont"/>
+    <w:link w:val="BalloonText"/>
     <w:uiPriority w:val="99"/>
     <w:semiHidden/>
     <w:rsid w:val="009747F0"/>
@@ -1288,6 +1917,32 @@
       <w:sz w:val="16"/>
       <w:szCs w:val="16"/>
     </w:rPr>
+  </w:style>
+  <w:style w:type="table" w:styleId="TableGrid">
+    <w:name w:val="Table Grid"/>
+    <w:basedOn w:val="TableNormal"/>
+    <w:uiPriority w:val="59"/>
+    <w:rsid w:val="00F64C77"/>
+    <w:pPr>
+      <w:spacing w:after="0" w:line="240" w:lineRule="auto"/>
+    </w:pPr>
+    <w:tblPr>
+      <w:tblInd w:w="0" w:type="dxa"/>
+      <w:tblBorders>
+        <w:top w:val="single" w:sz="4" w:space="0" w:color="auto"/>
+        <w:left w:val="single" w:sz="4" w:space="0" w:color="auto"/>
+        <w:bottom w:val="single" w:sz="4" w:space="0" w:color="auto"/>
+        <w:right w:val="single" w:sz="4" w:space="0" w:color="auto"/>
+        <w:insideH w:val="single" w:sz="4" w:space="0" w:color="auto"/>
+        <w:insideV w:val="single" w:sz="4" w:space="0" w:color="auto"/>
+      </w:tblBorders>
+      <w:tblCellMar>
+        <w:top w:w="0" w:type="dxa"/>
+        <w:left w:w="108" w:type="dxa"/>
+        <w:bottom w:w="0" w:type="dxa"/>
+        <w:right w:w="108" w:type="dxa"/>
+      </w:tblCellMar>
+    </w:tblPr>
   </w:style>
 </w:styles>
 </file>
@@ -1582,7 +2237,7 @@
 </file>
 
 <file path=customXml/itemProps1.xml><?xml version="1.0" encoding="utf-8"?>
-<ds:datastoreItem xmlns:ds="http://schemas.openxmlformats.org/officeDocument/2006/customXml" ds:itemID="{CF9A8AE5-44C8-4A4E-9BF2-C6EF3D56F92F}">
+<ds:datastoreItem xmlns:ds="http://schemas.openxmlformats.org/officeDocument/2006/customXml" ds:itemID="{0A1352BC-7D2A-4D85-A94C-3C14DC265C3B}">
   <ds:schemaRefs>
     <ds:schemaRef ds:uri="http://schemas.openxmlformats.org/officeDocument/2006/bibliography"/>
   </ds:schemaRefs>

</xml_diff>